<commit_message>
update problem in dossier
</commit_message>
<xml_diff>
--- a/Document/DosierKasboekApp.docx
+++ b/Document/DosierKasboekApp.docx
@@ -901,8 +901,8 @@
         </w:rPr>
       </w:pPr>
       <w:r>
-        <w:object w:dxaOrig="9151" w:dyaOrig="5729">
-          <v:rect xmlns:o="urn:schemas-microsoft-com:office:office" xmlns:v="urn:schemas-microsoft-com:vml" id="rectole0000000000" style="width:457.550000pt;height:286.450000pt" o:preferrelative="t" o:ole="">
+        <w:object w:dxaOrig="9273" w:dyaOrig="5790">
+          <v:rect xmlns:o="urn:schemas-microsoft-com:office:office" xmlns:v="urn:schemas-microsoft-com:vml" id="rectole0000000000" style="width:463.650000pt;height:289.500000pt" o:preferrelative="t" o:ole="">
             <o:lock v:ext="edit"/>
             <v:imagedata xmlns:r="http://schemas.openxmlformats.org/officeDocument/2006/relationships" r:id="docRId1" o:title=""/>
           </v:rect>
@@ -1038,8 +1038,8 @@
         </w:rPr>
       </w:pPr>
       <w:r>
-        <w:object w:dxaOrig="9212" w:dyaOrig="9273">
-          <v:rect xmlns:o="urn:schemas-microsoft-com:office:office" xmlns:v="urn:schemas-microsoft-com:vml" id="rectole0000000001" style="width:460.600000pt;height:463.650000pt" o:preferrelative="t" o:ole="">
+        <w:object w:dxaOrig="9333" w:dyaOrig="9394">
+          <v:rect xmlns:o="urn:schemas-microsoft-com:office:office" xmlns:v="urn:schemas-microsoft-com:vml" id="rectole0000000001" style="width:466.650000pt;height:469.700000pt" o:preferrelative="t" o:ole="">
             <o:lock v:ext="edit"/>
             <v:imagedata xmlns:r="http://schemas.openxmlformats.org/officeDocument/2006/relationships" r:id="docRId3" o:title=""/>
           </v:rect>
@@ -1215,8 +1215,8 @@
         </w:rPr>
       </w:pPr>
       <w:r>
-        <w:object w:dxaOrig="4722" w:dyaOrig="11952">
-          <v:rect xmlns:o="urn:schemas-microsoft-com:office:office" xmlns:v="urn:schemas-microsoft-com:vml" id="rectole0000000002" style="width:236.100000pt;height:597.600000pt" o:preferrelative="t" o:ole="">
+        <w:object w:dxaOrig="4778" w:dyaOrig="12107">
+          <v:rect xmlns:o="urn:schemas-microsoft-com:office:office" xmlns:v="urn:schemas-microsoft-com:vml" id="rectole0000000002" style="width:238.900000pt;height:605.350000pt" o:preferrelative="t" o:ole="">
             <o:lock v:ext="edit"/>
             <v:imagedata xmlns:r="http://schemas.openxmlformats.org/officeDocument/2006/relationships" r:id="docRId5" o:title=""/>
           </v:rect>
@@ -1313,8 +1313,8 @@
         </w:rPr>
       </w:pPr>
       <w:r>
-        <w:object w:dxaOrig="9374" w:dyaOrig="10548">
-          <v:rect xmlns:o="urn:schemas-microsoft-com:office:office" xmlns:v="urn:schemas-microsoft-com:vml" id="rectole0000000003" style="width:468.700000pt;height:527.400000pt" o:preferrelative="t" o:ole="">
+        <w:object w:dxaOrig="9496" w:dyaOrig="10670">
+          <v:rect xmlns:o="urn:schemas-microsoft-com:office:office" xmlns:v="urn:schemas-microsoft-com:vml" id="rectole0000000003" style="width:474.800000pt;height:533.500000pt" o:preferrelative="t" o:ole="">
             <o:lock v:ext="edit"/>
             <v:imagedata xmlns:r="http://schemas.openxmlformats.org/officeDocument/2006/relationships" r:id="docRId7" o:title=""/>
           </v:rect>
@@ -1998,59 +1998,117 @@
     </w:p>
     <w:p>
       <w:pPr>
-        <w:spacing w:before="0" w:after="0" w:line="276"/>
-        <w:ind w:right="0" w:left="0" w:firstLine="0"/>
-        <w:jc w:val="left"/>
-        <w:rPr>
-          <w:rFonts w:ascii="Arial" w:hAnsi="Arial" w:cs="Arial" w:eastAsia="Arial"/>
-          <w:color w:val="000000"/>
-          <w:spacing w:val="0"/>
-          <w:position w:val="0"/>
-          <w:sz w:val="22"/>
-          <w:u w:val="single"/>
-          <w:shd w:fill="auto" w:val="clear"/>
-        </w:rPr>
-      </w:pPr>
-    </w:p>
-    <w:p>
-      <w:pPr>
-        <w:spacing w:before="0" w:after="0" w:line="276"/>
-        <w:ind w:right="0" w:left="0" w:firstLine="0"/>
-        <w:jc w:val="left"/>
-        <w:rPr>
-          <w:rFonts w:ascii="Arial" w:hAnsi="Arial" w:cs="Arial" w:eastAsia="Arial"/>
-          <w:color w:val="000000"/>
-          <w:spacing w:val="0"/>
-          <w:position w:val="0"/>
-          <w:sz w:val="22"/>
-          <w:u w:val="single"/>
-          <w:shd w:fill="auto" w:val="clear"/>
-        </w:rPr>
-      </w:pPr>
-    </w:p>
-    <w:p>
-      <w:pPr>
-        <w:spacing w:before="0" w:after="0" w:line="276"/>
-        <w:ind w:right="0" w:left="0" w:firstLine="0"/>
-        <w:jc w:val="left"/>
-        <w:rPr>
-          <w:rFonts w:ascii="Arial" w:hAnsi="Arial" w:cs="Arial" w:eastAsia="Arial"/>
-          <w:color w:val="000000"/>
-          <w:spacing w:val="0"/>
-          <w:position w:val="0"/>
-          <w:sz w:val="22"/>
-          <w:u w:val="single"/>
-          <w:shd w:fill="auto" w:val="clear"/>
-        </w:rPr>
-      </w:pPr>
-    </w:p>
-    <w:p>
-      <w:pPr>
         <w:keepNext w:val="true"/>
         <w:keepLines w:val="true"/>
         <w:numPr>
           <w:ilvl w:val="0"/>
-          <w:numId w:val="40"/>
+          <w:numId w:val="39"/>
+        </w:numPr>
+        <w:spacing w:before="40" w:after="0" w:line="259"/>
+        <w:ind w:right="0" w:left="576" w:hanging="576"/>
+        <w:jc w:val="left"/>
+        <w:rPr>
+          <w:rFonts w:ascii="Calibri Light" w:hAnsi="Calibri Light" w:cs="Calibri Light" w:eastAsia="Calibri Light"/>
+          <w:color w:val="2E74B5"/>
+          <w:spacing w:val="0"/>
+          <w:position w:val="0"/>
+          <w:sz w:val="26"/>
+          <w:shd w:fill="auto" w:val="clear"/>
+        </w:rPr>
+      </w:pPr>
+      <w:r>
+        <w:rPr>
+          <w:rFonts w:ascii="Calibri Light" w:hAnsi="Calibri Light" w:cs="Calibri Light" w:eastAsia="Calibri Light"/>
+          <w:color w:val="2E74B5"/>
+          <w:spacing w:val="0"/>
+          <w:position w:val="0"/>
+          <w:sz w:val="26"/>
+          <w:shd w:fill="auto" w:val="clear"/>
+        </w:rPr>
+        <w:t xml:space="preserve">zoeken op jaar en maand</w:t>
+      </w:r>
+    </w:p>
+    <w:p>
+      <w:pPr>
+        <w:spacing w:before="0" w:after="160" w:line="259"/>
+        <w:ind w:right="0" w:left="0" w:firstLine="0"/>
+        <w:jc w:val="left"/>
+        <w:rPr>
+          <w:rFonts w:ascii="Calibri" w:hAnsi="Calibri" w:cs="Calibri" w:eastAsia="Calibri"/>
+          <w:color w:val="auto"/>
+          <w:spacing w:val="0"/>
+          <w:position w:val="0"/>
+          <w:sz w:val="22"/>
+          <w:shd w:fill="auto" w:val="clear"/>
+        </w:rPr>
+      </w:pPr>
+      <w:r>
+        <w:rPr>
+          <w:rFonts w:ascii="Calibri" w:hAnsi="Calibri" w:cs="Calibri" w:eastAsia="Calibri"/>
+          <w:color w:val="auto"/>
+          <w:spacing w:val="0"/>
+          <w:position w:val="0"/>
+          <w:sz w:val="22"/>
+          <w:shd w:fill="auto" w:val="clear"/>
+        </w:rPr>
+        <w:t xml:space="preserve">Ik had een probleem bij het zoeken van kasboeken op jaar en maand omdat de gewone sql functies voor dat niet in JPA zat. Eerst wou ik het oplossen met Criteria maar ik had dan een oplossing gevonden door in de sql query FUNC('YEAR', &lt;&lt;de veld&gt;&gt;) te zetten. Dit roepte dan de YEAR functie dat je in sql had op. Voor maand moet ik net het zelfde doen maar i.p.v. YEAR MONTH te zetten.</w:t>
+      </w:r>
+    </w:p>
+    <w:p>
+      <w:pPr>
+        <w:spacing w:before="0" w:after="0" w:line="276"/>
+        <w:ind w:right="0" w:left="0" w:firstLine="0"/>
+        <w:jc w:val="left"/>
+        <w:rPr>
+          <w:rFonts w:ascii="Arial" w:hAnsi="Arial" w:cs="Arial" w:eastAsia="Arial"/>
+          <w:color w:val="000000"/>
+          <w:spacing w:val="0"/>
+          <w:position w:val="0"/>
+          <w:sz w:val="22"/>
+          <w:u w:val="single"/>
+          <w:shd w:fill="auto" w:val="clear"/>
+        </w:rPr>
+      </w:pPr>
+    </w:p>
+    <w:p>
+      <w:pPr>
+        <w:spacing w:before="0" w:after="0" w:line="276"/>
+        <w:ind w:right="0" w:left="0" w:firstLine="0"/>
+        <w:jc w:val="left"/>
+        <w:rPr>
+          <w:rFonts w:ascii="Arial" w:hAnsi="Arial" w:cs="Arial" w:eastAsia="Arial"/>
+          <w:color w:val="000000"/>
+          <w:spacing w:val="0"/>
+          <w:position w:val="0"/>
+          <w:sz w:val="22"/>
+          <w:u w:val="single"/>
+          <w:shd w:fill="auto" w:val="clear"/>
+        </w:rPr>
+      </w:pPr>
+    </w:p>
+    <w:p>
+      <w:pPr>
+        <w:spacing w:before="0" w:after="0" w:line="276"/>
+        <w:ind w:right="0" w:left="0" w:firstLine="0"/>
+        <w:jc w:val="left"/>
+        <w:rPr>
+          <w:rFonts w:ascii="Arial" w:hAnsi="Arial" w:cs="Arial" w:eastAsia="Arial"/>
+          <w:color w:val="000000"/>
+          <w:spacing w:val="0"/>
+          <w:position w:val="0"/>
+          <w:sz w:val="22"/>
+          <w:u w:val="single"/>
+          <w:shd w:fill="auto" w:val="clear"/>
+        </w:rPr>
+      </w:pPr>
+    </w:p>
+    <w:p>
+      <w:pPr>
+        <w:keepNext w:val="true"/>
+        <w:keepLines w:val="true"/>
+        <w:numPr>
+          <w:ilvl w:val="0"/>
+          <w:numId w:val="42"/>
         </w:numPr>
         <w:spacing w:before="240" w:after="0" w:line="259"/>
         <w:ind w:right="0" w:left="432" w:hanging="432"/>
@@ -2256,43 +2314,53 @@
       <w:lvlText w:val="•"/>
     </w:lvl>
   </w:abstractNum>
+  <w:abstractNum w:abstractNumId="78">
+    <w:lvl w:ilvl="0">
+      <w:start w:val="1"/>
+      <w:numFmt w:val="bullet"/>
+      <w:lvlText w:val="•"/>
+    </w:lvl>
+  </w:abstractNum>
   <w:num w:numId="6">
+    <w:abstractNumId w:val="78"/>
+  </w:num>
+  <w:num w:numId="10">
     <w:abstractNumId w:val="72"/>
   </w:num>
-  <w:num w:numId="10">
+  <w:num w:numId="13">
     <w:abstractNumId w:val="66"/>
   </w:num>
-  <w:num w:numId="13">
+  <w:num w:numId="16">
     <w:abstractNumId w:val="60"/>
   </w:num>
-  <w:num w:numId="16">
+  <w:num w:numId="18">
     <w:abstractNumId w:val="54"/>
   </w:num>
-  <w:num w:numId="18">
+  <w:num w:numId="21">
     <w:abstractNumId w:val="48"/>
   </w:num>
-  <w:num w:numId="21">
+  <w:num w:numId="25">
     <w:abstractNumId w:val="42"/>
   </w:num>
-  <w:num w:numId="25">
+  <w:num w:numId="28">
     <w:abstractNumId w:val="36"/>
   </w:num>
-  <w:num w:numId="28">
+  <w:num w:numId="31">
     <w:abstractNumId w:val="30"/>
   </w:num>
-  <w:num w:numId="31">
+  <w:num w:numId="33">
     <w:abstractNumId w:val="24"/>
   </w:num>
-  <w:num w:numId="33">
+  <w:num w:numId="35">
     <w:abstractNumId w:val="18"/>
   </w:num>
-  <w:num w:numId="35">
+  <w:num w:numId="37">
     <w:abstractNumId w:val="12"/>
   </w:num>
-  <w:num w:numId="37">
+  <w:num w:numId="39">
     <w:abstractNumId w:val="6"/>
   </w:num>
-  <w:num w:numId="40">
+  <w:num w:numId="42">
     <w:abstractNumId w:val="0"/>
   </w:num>
 </w:numbering>

</xml_diff>